<commit_message>
finish:convert word to pdf
</commit_message>
<xml_diff>
--- a/templates/newdemo.docx
+++ b/templates/newdemo.docx
@@ -39,6 +39,14 @@
         </w:tc>
       </w:tr>
       <w:tr>
+        <w:tblPrEx>
+          <w:tblCellMar>
+            <w:top w:w="0" w:type="dxa"/>
+            <w:left w:w="0" w:type="dxa"/>
+            <w:bottom w:w="0" w:type="dxa"/>
+            <w:right w:w="0" w:type="dxa"/>
+          </w:tblCellMar>
+        </w:tblPrEx>
         <w:trPr>
           <w:trHeight w:val="903" w:hRule="atLeast"/>
         </w:trPr>
@@ -103,6 +111,14 @@
         </w:tc>
       </w:tr>
       <w:tr>
+        <w:tblPrEx>
+          <w:tblCellMar>
+            <w:top w:w="0" w:type="dxa"/>
+            <w:left w:w="0" w:type="dxa"/>
+            <w:bottom w:w="0" w:type="dxa"/>
+            <w:right w:w="0" w:type="dxa"/>
+          </w:tblCellMar>
+        </w:tblPrEx>
         <w:trPr>
           <w:trHeight w:val="1105" w:hRule="atLeast"/>
         </w:trPr>
@@ -201,6 +217,14 @@
         </w:tc>
       </w:tr>
       <w:tr>
+        <w:tblPrEx>
+          <w:tblCellMar>
+            <w:top w:w="0" w:type="dxa"/>
+            <w:left w:w="0" w:type="dxa"/>
+            <w:bottom w:w="0" w:type="dxa"/>
+            <w:right w:w="0" w:type="dxa"/>
+          </w:tblCellMar>
+        </w:tblPrEx>
         <w:trPr>
           <w:trHeight w:val="1018" w:hRule="atLeast"/>
         </w:trPr>
@@ -4115,419 +4139,6 @@
                 <w:szCs w:val="21"/>
               </w:rPr>
             </w:pPr>
-            <w:r>
-              <w:rPr>
-                <w:sz w:val="21"/>
-                <w:szCs w:val="21"/>
-              </w:rPr>
-              <w:t>{{</w:t>
-            </w:r>
-            <w:r>
-              <w:rPr>
-                <w:rFonts w:hint="eastAsia"/>
-                <w:sz w:val="21"/>
-                <w:szCs w:val="21"/>
-              </w:rPr>
-              <w:t>t_rzjydzcl</w:t>
-            </w:r>
-            <w:r>
-              <w:rPr>
-                <w:sz w:val="21"/>
-                <w:szCs w:val="21"/>
-              </w:rPr>
-              <w:t>.cname}}</w:t>
-            </w:r>
-            <w:r>
-              <w:rPr>
-                <w:rFonts w:hint="eastAsia"/>
-                <w:sz w:val="21"/>
-                <w:szCs w:val="21"/>
-              </w:rPr>
-              <w:t>{{-t_rzjydzcl}}</w:t>
-            </w:r>
-          </w:p>
-          <w:p>
-            <w:pPr>
-              <w:wordWrap w:val="0"/>
-              <w:rPr>
-                <w:sz w:val="21"/>
-                <w:szCs w:val="21"/>
-              </w:rPr>
-            </w:pPr>
-            <w:r>
-              <w:rPr>
-                <w:sz w:val="21"/>
-                <w:szCs w:val="21"/>
-              </w:rPr>
-              <w:t>{{</w:t>
-            </w:r>
-            <w:r>
-              <w:rPr>
-                <w:rFonts w:hint="eastAsia"/>
-                <w:sz w:val="21"/>
-                <w:szCs w:val="21"/>
-              </w:rPr>
-              <w:t>t_rzzldzcl</w:t>
-            </w:r>
-            <w:r>
-              <w:rPr>
-                <w:sz w:val="21"/>
-                <w:szCs w:val="21"/>
-              </w:rPr>
-              <w:t>.cname}}</w:t>
-            </w:r>
-            <w:r>
-              <w:rPr>
-                <w:rFonts w:hint="eastAsia"/>
-                <w:sz w:val="21"/>
-                <w:szCs w:val="21"/>
-              </w:rPr>
-              <w:t>{{-t_rzzldzcl}}</w:t>
-            </w:r>
-          </w:p>
-          <w:p>
-            <w:pPr>
-              <w:wordWrap w:val="0"/>
-              <w:rPr>
-                <w:sz w:val="21"/>
-                <w:szCs w:val="21"/>
-              </w:rPr>
-            </w:pPr>
-            <w:r>
-              <w:rPr>
-                <w:sz w:val="21"/>
-                <w:szCs w:val="21"/>
-              </w:rPr>
-              <w:t>{{</w:t>
-            </w:r>
-            <w:r>
-              <w:rPr>
-                <w:rFonts w:hint="eastAsia"/>
-                <w:sz w:val="21"/>
-                <w:szCs w:val="21"/>
-              </w:rPr>
-              <w:t>t_rzdybclhljzbhjd</w:t>
-            </w:r>
-            <w:r>
-              <w:rPr>
-                <w:sz w:val="21"/>
-                <w:szCs w:val="21"/>
-              </w:rPr>
-              <w:t>.cname}}</w:t>
-            </w:r>
-            <w:r>
-              <w:rPr>
-                <w:rFonts w:hint="eastAsia"/>
-                <w:sz w:val="21"/>
-                <w:szCs w:val="21"/>
-              </w:rPr>
-              <w:t>{{-t_rzdybclhljzbhjd}}</w:t>
-            </w:r>
-          </w:p>
-          <w:p>
-            <w:pPr>
-              <w:wordWrap w:val="0"/>
-              <w:rPr>
-                <w:sz w:val="21"/>
-                <w:szCs w:val="21"/>
-              </w:rPr>
-            </w:pPr>
-            <w:r>
-              <w:rPr>
-                <w:sz w:val="21"/>
-                <w:szCs w:val="21"/>
-              </w:rPr>
-              <w:t>{{</w:t>
-            </w:r>
-            <w:r>
-              <w:rPr>
-                <w:rFonts w:hint="eastAsia"/>
-                <w:sz w:val="21"/>
-                <w:szCs w:val="21"/>
-              </w:rPr>
-              <w:t>t_gpnysy</w:t>
-            </w:r>
-            <w:r>
-              <w:rPr>
-                <w:sz w:val="21"/>
-                <w:szCs w:val="21"/>
-              </w:rPr>
-              <w:t>.cname}}</w:t>
-            </w:r>
-            <w:r>
-              <w:rPr>
-                <w:rFonts w:hint="eastAsia"/>
-                <w:sz w:val="21"/>
-                <w:szCs w:val="21"/>
-              </w:rPr>
-              <w:t>{{-t_gpnysy}}</w:t>
-            </w:r>
-          </w:p>
-          <w:p>
-            <w:pPr>
-              <w:wordWrap w:val="0"/>
-              <w:rPr>
-                <w:sz w:val="21"/>
-                <w:szCs w:val="21"/>
-              </w:rPr>
-            </w:pPr>
-            <w:r>
-              <w:rPr>
-                <w:sz w:val="21"/>
-                <w:szCs w:val="21"/>
-              </w:rPr>
-              <w:t>{{</w:t>
-            </w:r>
-            <w:r>
-              <w:rPr>
-                <w:rFonts w:hint="eastAsia"/>
-                <w:sz w:val="21"/>
-                <w:szCs w:val="21"/>
-              </w:rPr>
-              <w:t>t_gynysy</w:t>
-            </w:r>
-            <w:r>
-              <w:rPr>
-                <w:sz w:val="21"/>
-                <w:szCs w:val="21"/>
-              </w:rPr>
-              <w:t>.cname}}</w:t>
-            </w:r>
-            <w:r>
-              <w:rPr>
-                <w:rFonts w:hint="eastAsia"/>
-                <w:sz w:val="21"/>
-                <w:szCs w:val="21"/>
-              </w:rPr>
-              <w:t>{{-t_gynysy}}</w:t>
-            </w:r>
-          </w:p>
-          <w:p>
-            <w:pPr>
-              <w:wordWrap w:val="0"/>
-              <w:rPr>
-                <w:sz w:val="21"/>
-                <w:szCs w:val="21"/>
-              </w:rPr>
-            </w:pPr>
-            <w:r>
-              <w:rPr>
-                <w:sz w:val="21"/>
-                <w:szCs w:val="21"/>
-              </w:rPr>
-              <w:t>{{</w:t>
-            </w:r>
-            <w:r>
-              <w:rPr>
-                <w:rFonts w:hint="eastAsia"/>
-                <w:sz w:val="21"/>
-                <w:szCs w:val="21"/>
-              </w:rPr>
-              <w:t>t_kzdlhkzshcl</w:t>
-            </w:r>
-            <w:r>
-              <w:rPr>
-                <w:sz w:val="21"/>
-                <w:szCs w:val="21"/>
-              </w:rPr>
-              <w:t>.cname}}</w:t>
-            </w:r>
-            <w:r>
-              <w:rPr>
-                <w:rFonts w:hint="eastAsia"/>
-                <w:sz w:val="21"/>
-                <w:szCs w:val="21"/>
-              </w:rPr>
-              <w:t>{{-t_kzdlhkzshcl}}</w:t>
-            </w:r>
-          </w:p>
-          <w:p>
-            <w:pPr>
-              <w:wordWrap w:val="0"/>
-              <w:rPr>
-                <w:sz w:val="21"/>
-                <w:szCs w:val="21"/>
-              </w:rPr>
-            </w:pPr>
-            <w:r>
-              <w:rPr>
-                <w:sz w:val="21"/>
-                <w:szCs w:val="21"/>
-              </w:rPr>
-              <w:t>{{</w:t>
-            </w:r>
-            <w:r>
-              <w:rPr>
-                <w:rFonts w:hint="eastAsia"/>
-                <w:sz w:val="21"/>
-                <w:szCs w:val="21"/>
-              </w:rPr>
-              <w:t>t_911kzdlhkzshcl</w:t>
-            </w:r>
-            <w:r>
-              <w:rPr>
-                <w:sz w:val="21"/>
-                <w:szCs w:val="21"/>
-              </w:rPr>
-              <w:t>.cname}}</w:t>
-            </w:r>
-            <w:r>
-              <w:rPr>
-                <w:rFonts w:hint="eastAsia"/>
-                <w:sz w:val="21"/>
-                <w:szCs w:val="21"/>
-              </w:rPr>
-              <w:t>{{-t_911kzdlhkzshcl}}</w:t>
-            </w:r>
-          </w:p>
-          <w:p>
-            <w:pPr>
-              <w:wordWrap w:val="0"/>
-              <w:rPr>
-                <w:sz w:val="21"/>
-                <w:szCs w:val="21"/>
-              </w:rPr>
-            </w:pPr>
-            <w:r>
-              <w:rPr>
-                <w:sz w:val="21"/>
-                <w:szCs w:val="21"/>
-              </w:rPr>
-              <w:t>{{</w:t>
-            </w:r>
-            <w:r>
-              <w:rPr>
-                <w:rFonts w:hint="eastAsia"/>
-                <w:sz w:val="21"/>
-                <w:szCs w:val="21"/>
-              </w:rPr>
-              <w:t>t_dlzkhfzshcl</w:t>
-            </w:r>
-            <w:r>
-              <w:rPr>
-                <w:sz w:val="21"/>
-                <w:szCs w:val="21"/>
-              </w:rPr>
-              <w:t>.cname}}</w:t>
-            </w:r>
-            <w:r>
-              <w:rPr>
-                <w:rFonts w:hint="eastAsia"/>
-                <w:sz w:val="21"/>
-                <w:szCs w:val="21"/>
-              </w:rPr>
-              <w:t>{{-t_dlzkhfzshcl}}</w:t>
-            </w:r>
-          </w:p>
-          <w:p>
-            <w:pPr>
-              <w:wordWrap w:val="0"/>
-              <w:rPr>
-                <w:sz w:val="21"/>
-                <w:szCs w:val="21"/>
-              </w:rPr>
-            </w:pPr>
-            <w:r>
-              <w:rPr>
-                <w:sz w:val="21"/>
-                <w:szCs w:val="21"/>
-              </w:rPr>
-              <w:t>{{</w:t>
-            </w:r>
-            <w:r>
-              <w:rPr>
-                <w:rFonts w:hint="eastAsia"/>
-                <w:sz w:val="21"/>
-                <w:szCs w:val="21"/>
-              </w:rPr>
-              <w:t>t_jyysy</w:t>
-            </w:r>
-            <w:r>
-              <w:rPr>
-                <w:sz w:val="21"/>
-                <w:szCs w:val="21"/>
-              </w:rPr>
-              <w:t>.cname}}</w:t>
-            </w:r>
-            <w:r>
-              <w:rPr>
-                <w:rFonts w:hint="eastAsia"/>
-                <w:sz w:val="21"/>
-                <w:szCs w:val="21"/>
-              </w:rPr>
-              <w:t>{{-t_jyysy}}</w:t>
-            </w:r>
-          </w:p>
-          <w:p>
-            <w:pPr>
-              <w:wordWrap w:val="0"/>
-              <w:rPr>
-                <w:sz w:val="21"/>
-                <w:szCs w:val="21"/>
-              </w:rPr>
-            </w:pPr>
-            <w:r>
-              <w:rPr>
-                <w:sz w:val="21"/>
-                <w:szCs w:val="21"/>
-              </w:rPr>
-              <w:t>{{</w:t>
-            </w:r>
-            <w:r>
-              <w:rPr>
-                <w:rFonts w:hint="eastAsia"/>
-                <w:sz w:val="21"/>
-                <w:szCs w:val="21"/>
-              </w:rPr>
-              <w:t>t_jzshyscl</w:t>
-            </w:r>
-            <w:r>
-              <w:rPr>
-                <w:sz w:val="21"/>
-                <w:szCs w:val="21"/>
-              </w:rPr>
-              <w:t>.cname}}</w:t>
-            </w:r>
-            <w:r>
-              <w:rPr>
-                <w:rFonts w:hint="eastAsia"/>
-                <w:sz w:val="21"/>
-                <w:szCs w:val="21"/>
-              </w:rPr>
-              <w:t>{{-t_jzshyscl}}</w:t>
-            </w:r>
-          </w:p>
-          <w:p>
-            <w:pPr>
-              <w:wordWrap w:val="0"/>
-              <w:rPr>
-                <w:sz w:val="21"/>
-                <w:szCs w:val="21"/>
-              </w:rPr>
-            </w:pPr>
-            <w:r>
-              <w:rPr>
-                <w:sz w:val="21"/>
-                <w:szCs w:val="21"/>
-              </w:rPr>
-              <w:t>{{t_ldcjsy.cname}}{{-t_ldcjsy}}</w:t>
-            </w:r>
-          </w:p>
-          <w:p>
-            <w:pPr>
-              <w:wordWrap w:val="0"/>
-              <w:rPr>
-                <w:sz w:val="21"/>
-                <w:szCs w:val="21"/>
-              </w:rPr>
-            </w:pPr>
-            <w:r>
-              <w:rPr>
-                <w:sz w:val="21"/>
-                <w:szCs w:val="21"/>
-              </w:rPr>
-              <w:t>{{t_ldcjsy_jb.cname}}{{-t_ldcjsy_jb}}</w:t>
-            </w:r>
           </w:p>
         </w:tc>
         <w:tc>
@@ -4564,297 +4175,8 @@
                 <w:szCs w:val="21"/>
               </w:rPr>
             </w:pPr>
-            <w:r>
-              <w:rPr>
-                <w:sz w:val="21"/>
-                <w:szCs w:val="21"/>
-              </w:rPr>
-              <w:t>{{t_kzdlxbcl.cname}}{{-t_kzdlxbcl}}</w:t>
-            </w:r>
-          </w:p>
-          <w:p>
-            <w:pPr>
-              <w:wordWrap w:val="0"/>
-              <w:rPr>
-                <w:sz w:val="21"/>
-                <w:szCs w:val="21"/>
-              </w:rPr>
-            </w:pPr>
-            <w:r>
-              <w:rPr>
-                <w:sz w:val="21"/>
-                <w:szCs w:val="21"/>
-              </w:rPr>
-              <w:t>{{t_jfsy.cname}}{{-t_jfsy}}</w:t>
-            </w:r>
-          </w:p>
-          <w:p>
-            <w:pPr>
-              <w:wordWrap w:val="0"/>
-              <w:rPr>
-                <w:color w:val="000000"/>
-                <w:spacing w:val="-2"/>
-                <w:sz w:val="21"/>
-                <w:szCs w:val="21"/>
-              </w:rPr>
-            </w:pPr>
-            <w:r>
-              <w:rPr>
-                <w:color w:val="000000"/>
-                <w:spacing w:val="-2"/>
-                <w:sz w:val="21"/>
-                <w:szCs w:val="21"/>
-              </w:rPr>
-              <w:t>{{t_lxzkcl.cname}}{{-t_lxzkcl}}</w:t>
-            </w:r>
-          </w:p>
-          <w:p>
-            <w:pPr>
-              <w:wordWrap w:val="0"/>
-              <w:rPr>
-                <w:color w:val="000000"/>
-                <w:spacing w:val="-2"/>
-                <w:sz w:val="21"/>
-                <w:szCs w:val="21"/>
-              </w:rPr>
-            </w:pPr>
-            <w:r>
-              <w:rPr>
-                <w:color w:val="000000"/>
-                <w:spacing w:val="-2"/>
-                <w:sz w:val="21"/>
-                <w:szCs w:val="21"/>
-              </w:rPr>
-              <w:t>{{t_gbwssy.cname}}{{-t_gbwssy}}</w:t>
-            </w:r>
-          </w:p>
-          <w:p>
-            <w:pPr>
-              <w:wordWrap w:val="0"/>
-              <w:rPr>
-                <w:sz w:val="21"/>
-                <w:szCs w:val="21"/>
-              </w:rPr>
-            </w:pPr>
-            <w:r>
-              <w:rPr>
-                <w:color w:val="000000"/>
-                <w:spacing w:val="-2"/>
-                <w:sz w:val="21"/>
-                <w:szCs w:val="21"/>
-              </w:rPr>
-              <w:t>{{t_wssy.cname}}{{-t_wssy}}</w:t>
-            </w:r>
-          </w:p>
-          <w:p>
-            <w:pPr>
-              <w:wordWrap w:val="0"/>
-              <w:rPr>
-                <w:sz w:val="21"/>
-                <w:szCs w:val="21"/>
-              </w:rPr>
-            </w:pPr>
-            <w:r>
-              <w:rPr>
-                <w:sz w:val="21"/>
-                <w:szCs w:val="21"/>
-              </w:rPr>
-              <w:t>{{t_dsgfznlsy.cname}}{{-t_dsgfznlsy}}</w:t>
-            </w:r>
-          </w:p>
-          <w:p>
-            <w:pPr>
-              <w:wordWrap w:val="0"/>
-              <w:rPr>
-                <w:color w:val="000000"/>
-                <w:spacing w:val="-2"/>
-                <w:sz w:val="21"/>
-                <w:szCs w:val="21"/>
-              </w:rPr>
-            </w:pPr>
-            <w:r>
-              <w:rPr>
-                <w:color w:val="000000"/>
-                <w:spacing w:val="-2"/>
-                <w:sz w:val="21"/>
-                <w:szCs w:val="21"/>
-              </w:rPr>
-              <w:t>{{t_sjsy.cname}}{{-t_sjsy}}</w:t>
-            </w:r>
-          </w:p>
-          <w:p>
-            <w:pPr>
-              <w:wordWrap w:val="0"/>
-              <w:rPr>
-                <w:color w:val="000000"/>
-                <w:spacing w:val="-2"/>
-                <w:sz w:val="21"/>
-                <w:szCs w:val="21"/>
-              </w:rPr>
-            </w:pPr>
-            <w:r>
-              <w:rPr>
-                <w:color w:val="000000"/>
-                <w:spacing w:val="-2"/>
-                <w:sz w:val="21"/>
-                <w:szCs w:val="21"/>
-              </w:rPr>
-              <w:t>{{t_ylmfsy.cname}}{{-t_ylmfsy}}</w:t>
-            </w:r>
-          </w:p>
-          <w:p>
-            <w:pPr>
-              <w:wordWrap w:val="0"/>
-              <w:rPr>
-                <w:color w:val="000000"/>
-                <w:spacing w:val="-2"/>
-                <w:sz w:val="21"/>
-                <w:szCs w:val="21"/>
-              </w:rPr>
-            </w:pPr>
-            <w:r>
-              <w:rPr>
-                <w:color w:val="000000"/>
-                <w:spacing w:val="-2"/>
-                <w:sz w:val="21"/>
-                <w:szCs w:val="21"/>
-              </w:rPr>
-              <w:t>{{</w:t>
-            </w:r>
-            <w:r>
-              <w:rPr>
-                <w:rFonts w:hint="eastAsia"/>
-                <w:color w:val="000000"/>
-                <w:spacing w:val="-2"/>
-                <w:sz w:val="21"/>
-                <w:szCs w:val="21"/>
-              </w:rPr>
-              <w:t>t_ylbxsy</w:t>
-            </w:r>
-            <w:r>
-              <w:rPr>
-                <w:color w:val="000000"/>
-                <w:spacing w:val="-2"/>
-                <w:sz w:val="21"/>
-                <w:szCs w:val="21"/>
-              </w:rPr>
-              <w:t>.cname}}</w:t>
-            </w:r>
-            <w:r>
-              <w:rPr>
-                <w:rFonts w:hint="eastAsia"/>
-                <w:color w:val="000000"/>
-                <w:spacing w:val="-2"/>
-                <w:sz w:val="21"/>
-                <w:szCs w:val="21"/>
-              </w:rPr>
-              <w:t>{{-t_ylbxsy}}</w:t>
-            </w:r>
-          </w:p>
-          <w:p>
-            <w:pPr>
-              <w:wordWrap w:val="0"/>
-              <w:rPr>
-                <w:color w:val="000000"/>
-                <w:spacing w:val="-2"/>
-                <w:sz w:val="21"/>
-                <w:szCs w:val="21"/>
-              </w:rPr>
-            </w:pPr>
-            <w:r>
-              <w:rPr>
-                <w:color w:val="000000"/>
-                <w:spacing w:val="-2"/>
-                <w:sz w:val="21"/>
-                <w:szCs w:val="21"/>
-              </w:rPr>
-              <w:t>{{</w:t>
-            </w:r>
-            <w:r>
-              <w:rPr>
-                <w:rFonts w:hint="eastAsia"/>
-                <w:color w:val="000000"/>
-                <w:spacing w:val="-2"/>
-                <w:sz w:val="21"/>
-                <w:szCs w:val="21"/>
-              </w:rPr>
-              <w:t>t_jyyzrjqtcl</w:t>
-            </w:r>
-            <w:r>
-              <w:rPr>
-                <w:color w:val="000000"/>
-                <w:spacing w:val="-2"/>
-                <w:sz w:val="21"/>
-                <w:szCs w:val="21"/>
-              </w:rPr>
-              <w:t>.cname}}</w:t>
-            </w:r>
-            <w:r>
-              <w:rPr>
-                <w:rFonts w:hint="eastAsia"/>
-                <w:color w:val="000000"/>
-                <w:spacing w:val="-2"/>
-                <w:sz w:val="21"/>
-                <w:szCs w:val="21"/>
-              </w:rPr>
-              <w:t>{{-t_jyyzrjqtcl}}</w:t>
-            </w:r>
-          </w:p>
-          <w:p>
-            <w:pPr>
-              <w:wordWrap w:val="0"/>
-              <w:rPr>
-                <w:sz w:val="21"/>
-                <w:szCs w:val="21"/>
-              </w:rPr>
-            </w:pPr>
-            <w:r>
-              <w:rPr>
-                <w:color w:val="000000"/>
-                <w:spacing w:val="-2"/>
-                <w:sz w:val="21"/>
-                <w:szCs w:val="21"/>
-              </w:rPr>
-              <w:t>{{t_</w:t>
-            </w:r>
-            <w:r>
-              <w:rPr>
-                <w:rFonts w:hint="eastAsia"/>
-                <w:color w:val="000000"/>
-                <w:spacing w:val="-2"/>
-                <w:sz w:val="21"/>
-                <w:szCs w:val="21"/>
-              </w:rPr>
-              <w:t>sfcl</w:t>
-            </w:r>
-            <w:r>
-              <w:rPr>
-                <w:color w:val="000000"/>
-                <w:spacing w:val="-2"/>
-                <w:sz w:val="21"/>
-                <w:szCs w:val="21"/>
-              </w:rPr>
-              <w:t>.cname}}{{-t_</w:t>
-            </w:r>
-            <w:r>
-              <w:rPr>
-                <w:rFonts w:hint="eastAsia"/>
-                <w:color w:val="000000"/>
-                <w:spacing w:val="-2"/>
-                <w:sz w:val="21"/>
-                <w:szCs w:val="21"/>
-              </w:rPr>
-              <w:t>sfcl</w:t>
-            </w:r>
-            <w:r>
-              <w:rPr>
-                <w:color w:val="000000"/>
-                <w:spacing w:val="-2"/>
-                <w:sz w:val="21"/>
-                <w:szCs w:val="21"/>
-              </w:rPr>
-              <w:t>}}</w:t>
-            </w:r>
+            <w:bookmarkStart w:id="0" w:name="_GoBack"/>
+            <w:bookmarkEnd w:id="0"/>
           </w:p>
         </w:tc>
       </w:tr>
@@ -7379,6 +6701,14 @@
         </w:tc>
       </w:tr>
       <w:tr>
+        <w:tblPrEx>
+          <w:tblCellMar>
+            <w:top w:w="0" w:type="dxa"/>
+            <w:left w:w="0" w:type="dxa"/>
+            <w:bottom w:w="0" w:type="dxa"/>
+            <w:right w:w="0" w:type="dxa"/>
+          </w:tblCellMar>
+        </w:tblPrEx>
         <w:trPr>
           <w:trHeight w:val="1008" w:hRule="exact"/>
         </w:trPr>
@@ -8697,6 +8027,14 @@
         </w:tc>
       </w:tr>
       <w:tr>
+        <w:tblPrEx>
+          <w:tblCellMar>
+            <w:top w:w="0" w:type="dxa"/>
+            <w:left w:w="0" w:type="dxa"/>
+            <w:bottom w:w="0" w:type="dxa"/>
+            <w:right w:w="0" w:type="dxa"/>
+          </w:tblCellMar>
+        </w:tblPrEx>
         <w:trPr>
           <w:trHeight w:val="1008" w:hRule="atLeast"/>
         </w:trPr>
@@ -10093,6 +9431,14 @@
         </w:tc>
       </w:tr>
       <w:tr>
+        <w:tblPrEx>
+          <w:tblCellMar>
+            <w:top w:w="0" w:type="dxa"/>
+            <w:left w:w="0" w:type="dxa"/>
+            <w:bottom w:w="0" w:type="dxa"/>
+            <w:right w:w="0" w:type="dxa"/>
+          </w:tblCellMar>
+        </w:tblPrEx>
         <w:trPr>
           <w:trHeight w:val="1008" w:hRule="atLeast"/>
         </w:trPr>
@@ -11685,6 +11031,14 @@
         </w:tc>
       </w:tr>
       <w:tr>
+        <w:tblPrEx>
+          <w:tblCellMar>
+            <w:top w:w="0" w:type="dxa"/>
+            <w:left w:w="0" w:type="dxa"/>
+            <w:bottom w:w="0" w:type="dxa"/>
+            <w:right w:w="0" w:type="dxa"/>
+          </w:tblCellMar>
+        </w:tblPrEx>
         <w:trPr>
           <w:trHeight w:val="1008" w:hRule="atLeast"/>
         </w:trPr>
@@ -13225,6 +12579,14 @@
         </w:tc>
       </w:tr>
       <w:tr>
+        <w:tblPrEx>
+          <w:tblCellMar>
+            <w:top w:w="0" w:type="dxa"/>
+            <w:left w:w="0" w:type="dxa"/>
+            <w:bottom w:w="0" w:type="dxa"/>
+            <w:right w:w="0" w:type="dxa"/>
+          </w:tblCellMar>
+        </w:tblPrEx>
         <w:trPr>
           <w:trHeight w:val="1008" w:hRule="atLeast"/>
         </w:trPr>
@@ -14765,6 +14127,14 @@
         </w:tc>
       </w:tr>
       <w:tr>
+        <w:tblPrEx>
+          <w:tblCellMar>
+            <w:top w:w="0" w:type="dxa"/>
+            <w:left w:w="0" w:type="dxa"/>
+            <w:bottom w:w="0" w:type="dxa"/>
+            <w:right w:w="0" w:type="dxa"/>
+          </w:tblCellMar>
+        </w:tblPrEx>
         <w:trPr>
           <w:trHeight w:val="1008" w:hRule="atLeast"/>
         </w:trPr>
@@ -15548,8 +14918,6 @@
         </w:rPr>
         <w:br w:type="page"/>
       </w:r>
-      <w:bookmarkStart w:id="0" w:name="_GoBack"/>
-      <w:bookmarkEnd w:id="0"/>
     </w:p>
     <w:sectPr>
       <w:headerReference r:id="rId8" w:type="default"/>

</xml_diff>